<commit_message>
Deployed 2e4e07b with MkDocs version: 1.2.1
</commit_message>
<xml_diff>
--- a/legislacao/npa/NPA-NNAC-02E (NQUA) Rev 2021.docx
+++ b/legislacao/npa/NPA-NNAC-02E (NQUA) Rev 2021.docx
@@ -774,37 +774,55 @@
         <w:ind w:firstLine="1349"/>
       </w:pPr>
       <w:r>
-        <w:t>Estabelecer</w:t>
-      </w:r>
-      <w:r>
-        <w:t xml:space="preserve"> processos, conforme DCA 16-5, que dependem de atividades </w:t>
-      </w:r>
-      <w:r>
-        <w:t>d</w:t>
-      </w:r>
-      <w:r>
-        <w:t xml:space="preserve">a </w:t>
-      </w:r>
-      <w:r>
-        <w:t xml:space="preserve">Subdivisão </w:t>
-      </w:r>
-      <w:r>
-        <w:t>de Qualificação</w:t>
-      </w:r>
-      <w:r>
-        <w:t xml:space="preserve"> (N</w:t>
-      </w:r>
-      <w:r>
-        <w:t>QUA</w:t>
-      </w:r>
-      <w:r>
-        <w:t xml:space="preserve">) </w:t>
-      </w:r>
-      <w:r>
-        <w:t>e setores relacionados</w:t>
-      </w:r>
-      <w:r>
-        <w:t>, de acordo com a competência estabelecida pelo Regimento Interno do CELOG (RICA 21-34).</w:t>
+        <w:t xml:space="preserve">Relacionar </w:t>
+      </w:r>
+      <w:r>
+        <w:t>processos</w:t>
+      </w:r>
+      <w:r>
+        <w:t xml:space="preserve"> que compreendam </w:t>
+      </w:r>
+      <w:r>
+        <w:t>a</w:t>
+      </w:r>
+      <w:r>
+        <w:t>s</w:t>
+      </w:r>
+      <w:r>
+        <w:t xml:space="preserve"> competência</w:t>
+      </w:r>
+      <w:r>
+        <w:t>s</w:t>
+      </w:r>
+      <w:r>
+        <w:t xml:space="preserve"> estabelecida</w:t>
+      </w:r>
+      <w:r>
+        <w:t>s</w:t>
+      </w:r>
+      <w:r>
+        <w:t xml:space="preserve"> pelo Regimento Interno do CELOG (RICA 21-34)</w:t>
+      </w:r>
+      <w:r>
+        <w:t xml:space="preserve"> para a Subdivisão de Qualificação</w:t>
+      </w:r>
+      <w:r>
+        <w:t xml:space="preserve"> </w:t>
+      </w:r>
+      <w:r>
+        <w:t>(NQUA)</w:t>
+      </w:r>
+      <w:r>
+        <w:t xml:space="preserve">, </w:t>
+      </w:r>
+      <w:r>
+        <w:t>de forma a atender ao preconizado na</w:t>
+      </w:r>
+      <w:r>
+        <w:t xml:space="preserve"> DCA 16-5</w:t>
+      </w:r>
+      <w:r>
+        <w:t xml:space="preserve"> – Gestão por processos no COMAER.</w:t>
       </w:r>
     </w:p>
     <w:p>
@@ -1566,20 +1584,6 @@
         <w:keepNext/>
         <w:keepLines/>
         <w:widowControl w:val="0"/>
-        <w:jc w:val="both"/>
-        <w:rPr>
-          <w:sz w:val="24"/>
-          <w:szCs w:val="24"/>
-          <w:u w:val="single"/>
-          <w:lang w:val="pt-PT"/>
-        </w:rPr>
-      </w:pPr>
-    </w:p>
-    <w:p>
-      <w:pPr>
-        <w:keepNext/>
-        <w:keepLines/>
-        <w:widowControl w:val="0"/>
         <w:numPr>
           <w:ilvl w:val="1"/>
           <w:numId w:val="1"/>
@@ -1600,7 +1604,7 @@
           <w:u w:val="single"/>
           <w:lang w:val="pt-PT"/>
         </w:rPr>
-        <w:t>PROCESSOS RELACIONADOS</w:t>
+        <w:t>ATRIBUIÇÕES</w:t>
       </w:r>
     </w:p>
     <w:p>
@@ -1714,7 +1718,7 @@
           <w:szCs w:val="24"/>
           <w:lang w:val="pt-PT"/>
         </w:rPr>
-        <w:t>Gestão de certificação de material nacionalizado junto ao IFI</w:t>
+        <w:t>Gestão de certificação/qualificação de material nacionalizado</w:t>
       </w:r>
     </w:p>
     <w:p>
@@ -1756,7 +1760,7 @@
           <w:szCs w:val="24"/>
           <w:lang w:val="pt-PT"/>
         </w:rPr>
-        <w:t>007</w:t>
+        <w:t>0</w:t>
       </w:r>
       <w:r>
         <w:rPr>
@@ -1764,6 +1768,14 @@
           <w:szCs w:val="24"/>
           <w:lang w:val="pt-PT"/>
         </w:rPr>
+        <w:t>10</w:t>
+      </w:r>
+      <w:r>
+        <w:rPr>
+          <w:sz w:val="24"/>
+          <w:szCs w:val="24"/>
+          <w:lang w:val="pt-PT"/>
+        </w:rPr>
         <w:t xml:space="preserve"> – </w:t>
       </w:r>
       <w:r>
@@ -1773,6 +1785,40 @@
           <w:lang w:val="pt-PT"/>
         </w:rPr>
         <w:t>Qualificação de material nacionalizado</w:t>
+      </w:r>
+    </w:p>
+    <w:p>
+      <w:pPr>
+        <w:keepNext/>
+        <w:keepLines/>
+        <w:widowControl w:val="0"/>
+        <w:numPr>
+          <w:ilvl w:val="2"/>
+          <w:numId w:val="1"/>
+        </w:numPr>
+        <w:spacing w:before="120"/>
+        <w:jc w:val="both"/>
+        <w:rPr>
+          <w:sz w:val="24"/>
+          <w:szCs w:val="24"/>
+          <w:lang w:val="pt-PT"/>
+        </w:rPr>
+      </w:pPr>
+      <w:r>
+        <w:rPr>
+          <w:sz w:val="24"/>
+          <w:szCs w:val="24"/>
+          <w:lang w:val="pt-PT"/>
+        </w:rPr>
+        <w:t xml:space="preserve">PLOG0011 - </w:t>
+      </w:r>
+      <w:r>
+        <w:rPr>
+          <w:sz w:val="24"/>
+          <w:szCs w:val="24"/>
+          <w:lang w:val="pt-PT"/>
+        </w:rPr>
+        <w:t>Homologação de ensaio de controle de qualidade de fornecedor</w:t>
       </w:r>
     </w:p>
     <w:p>

</xml_diff>

<commit_message>
Deployed 12e40d5 with MkDocs version: 1.2.1
</commit_message>
<xml_diff>
--- a/legislacao/npa/NPA-NNAC-02E (NQUA) Rev 2021.docx
+++ b/legislacao/npa/NPA-NNAC-02E (NQUA) Rev 2021.docx
@@ -1784,7 +1784,15 @@
           <w:szCs w:val="24"/>
           <w:lang w:val="pt-PT"/>
         </w:rPr>
-        <w:t>Qualificação de material nacionalizado</w:t>
+        <w:t xml:space="preserve">Habilitação de fornecedor de </w:t>
+      </w:r>
+      <w:r>
+        <w:rPr>
+          <w:sz w:val="24"/>
+          <w:szCs w:val="24"/>
+          <w:lang w:val="pt-PT"/>
+        </w:rPr>
+        <w:t>material nacionalizado</w:t>
       </w:r>
     </w:p>
     <w:p>

</xml_diff>

<commit_message>
Deployed 54cf68c with MkDocs version: 1.2.2
</commit_message>
<xml_diff>
--- a/legislacao/npa/NPA-NNAC-02E (NQUA) Rev 2021.docx
+++ b/legislacao/npa/NPA-NNAC-02E (NQUA) Rev 2021.docx
@@ -1662,47 +1662,7 @@
           <w:szCs w:val="24"/>
           <w:lang w:val="pt-PT"/>
         </w:rPr>
-        <w:t>PLOG</w:t>
-      </w:r>
-      <w:r>
-        <w:rPr>
-          <w:sz w:val="24"/>
-          <w:szCs w:val="24"/>
-          <w:lang w:val="pt-PT"/>
-        </w:rPr>
-        <w:t>0</w:t>
-      </w:r>
-      <w:r>
-        <w:rPr>
-          <w:sz w:val="24"/>
-          <w:szCs w:val="24"/>
-          <w:lang w:val="pt-PT"/>
-        </w:rPr>
-        <w:t>0</w:t>
-      </w:r>
-      <w:r>
-        <w:rPr>
-          <w:sz w:val="24"/>
-          <w:szCs w:val="24"/>
-          <w:lang w:val="pt-PT"/>
-        </w:rPr>
-        <w:t>17</w:t>
-      </w:r>
-      <w:r>
-        <w:rPr>
-          <w:sz w:val="24"/>
-          <w:szCs w:val="24"/>
-          <w:lang w:val="pt-PT"/>
-        </w:rPr>
-        <w:t xml:space="preserve"> – </w:t>
-      </w:r>
-      <w:r>
-        <w:rPr>
-          <w:sz w:val="24"/>
-          <w:szCs w:val="24"/>
-          <w:lang w:val="pt-PT"/>
-        </w:rPr>
-        <w:t>Definição de requisitos iniciais de projeto</w:t>
+        <w:t xml:space="preserve">PLOG0006 – Gestão de conformidade de projeto </w:t>
       </w:r>
     </w:p>
     <w:p>
@@ -1737,6 +1697,72 @@
           <w:lang w:val="pt-PT"/>
         </w:rPr>
         <w:t>Homologação de ensaio de controle de qualidade de fornecedor</w:t>
+      </w:r>
+    </w:p>
+    <w:p>
+      <w:pPr>
+        <w:keepNext/>
+        <w:keepLines/>
+        <w:widowControl w:val="0"/>
+        <w:numPr>
+          <w:ilvl w:val="2"/>
+          <w:numId w:val="1"/>
+        </w:numPr>
+        <w:spacing w:before="120"/>
+        <w:jc w:val="both"/>
+        <w:rPr>
+          <w:sz w:val="24"/>
+          <w:szCs w:val="24"/>
+          <w:lang w:val="pt-PT"/>
+        </w:rPr>
+      </w:pPr>
+      <w:r>
+        <w:rPr>
+          <w:sz w:val="24"/>
+          <w:szCs w:val="24"/>
+          <w:lang w:val="pt-PT"/>
+        </w:rPr>
+        <w:t>PLOG</w:t>
+      </w:r>
+      <w:r>
+        <w:rPr>
+          <w:sz w:val="24"/>
+          <w:szCs w:val="24"/>
+          <w:lang w:val="pt-PT"/>
+        </w:rPr>
+        <w:t>0</w:t>
+      </w:r>
+      <w:r>
+        <w:rPr>
+          <w:sz w:val="24"/>
+          <w:szCs w:val="24"/>
+          <w:lang w:val="pt-PT"/>
+        </w:rPr>
+        <w:t>0</w:t>
+      </w:r>
+      <w:r>
+        <w:rPr>
+          <w:sz w:val="24"/>
+          <w:szCs w:val="24"/>
+          <w:lang w:val="pt-PT"/>
+        </w:rPr>
+        <w:t>17</w:t>
+      </w:r>
+      <w:r>
+        <w:rPr>
+          <w:sz w:val="24"/>
+          <w:szCs w:val="24"/>
+          <w:lang w:val="pt-PT"/>
+        </w:rPr>
+        <w:t xml:space="preserve"> – </w:t>
+      </w:r>
+      <w:r>
+        <w:rPr>
+          <w:sz w:val="24"/>
+          <w:szCs w:val="24"/>
+          <w:lang w:val="pt-PT"/>
+        </w:rPr>
+        <w:t>Definição de requisitos iniciais de projeto</w:t>
       </w:r>
     </w:p>
     <w:p>

</xml_diff>